<commit_message>
Refiened M34 process How-to
</commit_message>
<xml_diff>
--- a/Process for Correcting M34 Data.docx
+++ b/Process for Correcting M34 Data.docx
@@ -6,11 +6,164 @@
       <w:pPr>
         <w:pStyle w:val="Heading1"/>
       </w:pPr>
+    </w:p>
+    <w:p>
+      <w:pPr>
+        <w:pStyle w:val="ListParagraph"/>
+        <w:numPr>
+          <w:ilvl w:val="0"/>
+          <w:numId w:val="3"/>
+        </w:numPr>
+      </w:pPr>
+      <w:r>
+        <w:t xml:space="preserve">Scan Data Sheet, put in </w:t>
+      </w:r>
+      <w:r>
+        <w:t>U:\Projects\Colorado_River\Kemp_Breeze_SWA\Data\Sediment\PIT_Tagged_Rocks\Data\Field_Forms</w:t>
+      </w:r>
+    </w:p>
+    <w:p>
+      <w:pPr>
+        <w:pStyle w:val="ListParagraph"/>
+        <w:numPr>
+          <w:ilvl w:val="0"/>
+          <w:numId w:val="3"/>
+        </w:numPr>
+      </w:pPr>
+      <w:r>
+        <w:t xml:space="preserve">Digitize Data sheet in correct sheet within </w:t>
+      </w:r>
+      <w:r>
+        <w:t>"U:\Projects\Colorado_River\Kemp_Breeze_SWA\Data\Sediment\PIT_Tagged_Rocks\Data\KB_PIT_Tagged_Rocks_2024.xlsx"</w:t>
+      </w:r>
+      <w:r>
+        <w:t xml:space="preserve">. For example, if the scanned data sheet was printed from Deploy_2024, then fill in the sheet in the Deploy_2024 tab. </w:t>
+      </w:r>
+    </w:p>
+    <w:p>
+      <w:pPr>
+        <w:pStyle w:val="ListParagraph"/>
+        <w:numPr>
+          <w:ilvl w:val="1"/>
+          <w:numId w:val="3"/>
+        </w:numPr>
+      </w:pPr>
+      <w:r>
+        <w:t>If needed, f</w:t>
+      </w:r>
+      <w:r>
+        <w:t xml:space="preserve">ollow instructions for correcting </w:t>
+      </w:r>
+      <w:r>
+        <w:t>M34 Detections data</w:t>
+      </w:r>
+    </w:p>
+    <w:p>
+      <w:pPr>
+        <w:pStyle w:val="ListParagraph"/>
+        <w:numPr>
+          <w:ilvl w:val="0"/>
+          <w:numId w:val="3"/>
+        </w:numPr>
+      </w:pPr>
+      <w:r>
+        <w:t>Manually c</w:t>
+      </w:r>
+      <w:r>
+        <w:t xml:space="preserve">opy and paste </w:t>
+      </w:r>
+      <w:r>
+        <w:t>each new data sheet</w:t>
+      </w:r>
+      <w:r>
+        <w:t xml:space="preserve"> into </w:t>
+      </w:r>
+      <w:r>
+        <w:t>the “</w:t>
+      </w:r>
+      <w:proofErr w:type="spellStart"/>
+      <w:r>
+        <w:t>allAfterFieldData</w:t>
+      </w:r>
+      <w:proofErr w:type="spellEnd"/>
+      <w:r>
+        <w:t>” tab, including comments like “M34 Detection only” or anything included on field sheet</w:t>
+      </w:r>
+    </w:p>
+    <w:p>
+      <w:pPr>
+        <w:pStyle w:val="Heading1"/>
+      </w:pPr>
+    </w:p>
+    <w:p>
+      <w:pPr>
+        <w:pStyle w:val="Heading1"/>
+      </w:pPr>
       <w:r>
         <w:t>Process for Correcting M34-only detections Data</w:t>
       </w:r>
     </w:p>
-    <w:p/>
+    <w:p>
+      <w:r>
+        <w:t>Requirements</w:t>
+      </w:r>
+    </w:p>
+    <w:p>
+      <w:pPr>
+        <w:pStyle w:val="ListParagraph"/>
+        <w:numPr>
+          <w:ilvl w:val="0"/>
+          <w:numId w:val="5"/>
+        </w:numPr>
+      </w:pPr>
+      <w:r>
+        <w:t xml:space="preserve">Eric has made a pivot table in </w:t>
+      </w:r>
+      <w:r>
+        <w:t>U:\Projects\Colorado_River\Kemp_Breeze_SWA\Data\Sediment\PIT_Tagged_Rocks\Data\Detections\KB_PITRocks_AllDetections_</w:t>
+      </w:r>
+      <w:r>
+        <w:rPr>
+          <w:color w:val="5B9BD5" w:themeColor="accent1"/>
+        </w:rPr>
+        <w:t>xxxxxx</w:t>
+      </w:r>
+      <w:r>
+        <w:t>.xlsx</w:t>
+      </w:r>
+      <w:r>
+        <w:t xml:space="preserve"> of M34 Tags needed to be added t</w:t>
+      </w:r>
+      <w:r>
+        <w:t>o digitized data sheet</w:t>
+      </w:r>
+    </w:p>
+    <w:p>
+      <w:pPr>
+        <w:pStyle w:val="ListParagraph"/>
+        <w:numPr>
+          <w:ilvl w:val="0"/>
+          <w:numId w:val="5"/>
+        </w:numPr>
+      </w:pPr>
+      <w:r>
+        <w:t xml:space="preserve">M34 and Relocate Survey data has been added to </w:t>
+      </w:r>
+      <w:r>
+        <w:t>U:\Projects\Colorado_River\Kemp_Breeze_SWA\GIS\Kemp_Breeze_SWA.</w:t>
+      </w:r>
+      <w:r>
+        <w:t>gdb</w:t>
+      </w:r>
+    </w:p>
+    <w:p>
+      <w:pPr>
+        <w:ind w:left="45"/>
+      </w:pPr>
+      <w:r>
+        <w:t>Process</w:t>
+      </w:r>
+    </w:p>
     <w:p>
       <w:pPr>
         <w:pStyle w:val="ListParagraph"/>
@@ -18,9 +171,34 @@
           <w:ilvl w:val="0"/>
           <w:numId w:val="2"/>
         </w:numPr>
-      </w:pPr>
-      <w:r>
-        <w:t>Select for data in detections sheet where M34 was detected</w:t>
+        <w:ind w:left="360"/>
+      </w:pPr>
+      <w:r>
+        <w:t xml:space="preserve">Navigate to </w:t>
+      </w:r>
+      <w:r>
+        <w:t>"U:\Projects\Colorado_River\Kemp_Breeze_SWA\Data\Sediment\PIT_Tagged_Rocks\Data\Detections\KB_PITRocks_AllDetections_</w:t>
+      </w:r>
+      <w:r>
+        <w:rPr>
+          <w:color w:val="5B9BD5" w:themeColor="accent1"/>
+        </w:rPr>
+        <w:t>xxxxxx</w:t>
+      </w:r>
+      <w:r>
+        <w:t>.xlsx"</w:t>
+      </w:r>
+      <w:r>
+        <w:t xml:space="preserve"> and find</w:t>
+      </w:r>
+      <w:r>
+        <w:t xml:space="preserve"> pivot table/</w:t>
+      </w:r>
+      <w:r>
+        <w:t>list of tags with just M34 detections that</w:t>
+      </w:r>
+      <w:r>
+        <w:t xml:space="preserve"> Eric has presumably made </w:t>
       </w:r>
     </w:p>
     <w:p>
@@ -30,17 +208,22 @@
           <w:ilvl w:val="0"/>
           <w:numId w:val="2"/>
         </w:numPr>
-      </w:pPr>
-      <w:r>
-        <w:t xml:space="preserve">Find M34 detections layer in GIS and select for that point using Select BY attribute (TAGID = </w:t>
-      </w:r>
-      <w:proofErr w:type="spellStart"/>
-      <w:r>
-        <w:t>xxxxx</w:t>
-      </w:r>
-      <w:proofErr w:type="spellEnd"/>
-      <w:r>
-        <w:t>)</w:t>
+        <w:ind w:left="360"/>
+      </w:pPr>
+      <w:r>
+        <w:t xml:space="preserve">Open </w:t>
+      </w:r>
+      <w:r>
+        <w:t>"U:\Projects\Colorado_River\Kemp_Breeze_SWA\Maps\PIT_Rocks\KempBreezeSWA_PITRocks_</w:t>
+      </w:r>
+      <w:r>
+        <w:rPr>
+          <w:color w:val="5B9BD5" w:themeColor="accent1"/>
+        </w:rPr>
+        <w:t>xxxx</w:t>
+      </w:r>
+      <w:r>
+        <w:t>_Analysis.mxd. Work off this document</w:t>
       </w:r>
     </w:p>
     <w:p>
@@ -50,33 +233,36 @@
           <w:ilvl w:val="0"/>
           <w:numId w:val="2"/>
         </w:numPr>
-      </w:pPr>
-      <w:r>
-        <w:t xml:space="preserve">Go to data sheet and find tag number. Infer </w:t>
+        <w:ind w:left="360"/>
+      </w:pPr>
+      <w:r>
+        <w:t xml:space="preserve">Copy tag number from </w:t>
+      </w:r>
+      <w:r>
+        <w:t>KB_PITRocks_AllDetections_</w:t>
+      </w:r>
+      <w:r>
+        <w:rPr>
+          <w:color w:val="5B9BD5" w:themeColor="accent1"/>
+        </w:rPr>
+        <w:t>xxxxxx</w:t>
+      </w:r>
+      <w:r>
+        <w:t>.xlsx</w:t>
+      </w:r>
+      <w:r>
+        <w:t xml:space="preserve">. </w:t>
+      </w:r>
+      <w:r>
+        <w:t xml:space="preserve">Find M34 detections layer in GIS and select for that point using Select BY attribute (TAGID = </w:t>
       </w:r>
       <w:proofErr w:type="spellStart"/>
       <w:r>
-        <w:t>RelocateID</w:t>
+        <w:t>xxxxx</w:t>
       </w:r>
       <w:proofErr w:type="spellEnd"/>
       <w:r>
-        <w:t xml:space="preserve"> based off other </w:t>
-      </w:r>
-      <w:proofErr w:type="spellStart"/>
-      <w:r>
-        <w:t>relocateIDs</w:t>
-      </w:r>
-      <w:proofErr w:type="spellEnd"/>
-      <w:r>
-        <w:t xml:space="preserve"> around it (</w:t>
-      </w:r>
-      <w:proofErr w:type="spellStart"/>
-      <w:r>
-        <w:t>ie</w:t>
-      </w:r>
-      <w:proofErr w:type="spellEnd"/>
-      <w:r>
-        <w:t xml:space="preserve">, if the next rock is 50435, the one before would be 50434). </w:t>
+        <w:t>)</w:t>
       </w:r>
     </w:p>
     <w:p>
@@ -86,9 +272,69 @@
           <w:ilvl w:val="0"/>
           <w:numId w:val="2"/>
         </w:numPr>
-      </w:pPr>
-      <w:r>
-        <w:t xml:space="preserve">Open editing session in GIS </w:t>
+        <w:ind w:left="360"/>
+      </w:pPr>
+      <w:r>
+        <w:t xml:space="preserve">Go to </w:t>
+      </w:r>
+      <w:r>
+        <w:t xml:space="preserve">digitized </w:t>
+      </w:r>
+      <w:r>
+        <w:t xml:space="preserve">data sheet </w:t>
+      </w:r>
+      <w:r>
+        <w:t xml:space="preserve">in </w:t>
+      </w:r>
+      <w:proofErr w:type="spellStart"/>
+      <w:r>
+        <w:t>KB_PIT_Tagged_Rocks_</w:t>
+      </w:r>
+      <w:r>
+        <w:rPr>
+          <w:color w:val="5B9BD5" w:themeColor="accent1"/>
+        </w:rPr>
+        <w:t>XXXX</w:t>
+      </w:r>
+      <w:proofErr w:type="spellEnd"/>
+      <w:r>
+        <w:t xml:space="preserve"> </w:t>
+      </w:r>
+      <w:r>
+        <w:t>and find tag number. Infer</w:t>
+      </w:r>
+      <w:r>
+        <w:t xml:space="preserve"> and enter</w:t>
+      </w:r>
+      <w:r>
+        <w:t xml:space="preserve"> </w:t>
+      </w:r>
+      <w:proofErr w:type="spellStart"/>
+      <w:r>
+        <w:t>RelocateID</w:t>
+      </w:r>
+      <w:proofErr w:type="spellEnd"/>
+      <w:r>
+        <w:t xml:space="preserve"> based off other </w:t>
+      </w:r>
+      <w:proofErr w:type="spellStart"/>
+      <w:r>
+        <w:t>relocateIDs</w:t>
+      </w:r>
+      <w:proofErr w:type="spellEnd"/>
+      <w:r>
+        <w:t xml:space="preserve"> around it (</w:t>
+      </w:r>
+      <w:proofErr w:type="spellStart"/>
+      <w:r>
+        <w:t>ie</w:t>
+      </w:r>
+      <w:proofErr w:type="spellEnd"/>
+      <w:r>
+        <w:t xml:space="preserve">, if the next rock is 50435, the one before would be 50434). </w:t>
+      </w:r>
+      <w:r>
+        <w:t xml:space="preserve">Comment that this is an M34 detected point. </w:t>
       </w:r>
     </w:p>
     <w:p>
@@ -98,9 +344,13 @@
           <w:ilvl w:val="0"/>
           <w:numId w:val="2"/>
         </w:numPr>
-      </w:pPr>
-      <w:r>
-        <w:t>in the desired Relocate File, Create new Feature by making sure the Relocate file is selected in the Create Feature toolbar, then clicking the desired point on the map from M34 layer</w:t>
+        <w:ind w:left="360"/>
+      </w:pPr>
+      <w:r>
+        <w:t xml:space="preserve">We now want to add this point spatially to the corresponding relocate survey file. </w:t>
+      </w:r>
+      <w:r>
+        <w:t xml:space="preserve">Open editing session in GIS with Relocate Survey layer. </w:t>
       </w:r>
     </w:p>
     <w:p>
@@ -111,9 +361,20 @@
           <w:numId w:val="2"/>
         </w:numPr>
       </w:pPr>
-      <w:r>
-        <w:t xml:space="preserve">This adds the point to the attribute table </w:t>
-      </w:r>
+      <w:proofErr w:type="spellStart"/>
+      <w:r>
+        <w:t>ie</w:t>
+      </w:r>
+      <w:proofErr w:type="spellEnd"/>
+      <w:r>
+        <w:t xml:space="preserve"> if this M34 detection was part of the Relocate 2024 survey, you would use the Relocate 2024 layer</w:t>
+      </w:r>
+    </w:p>
+    <w:p>
+      <w:pPr>
+        <w:pStyle w:val="ListParagraph"/>
+        <w:ind w:left="1440"/>
+      </w:pPr>
     </w:p>
     <w:p>
       <w:pPr>
@@ -122,11 +383,244 @@
           <w:ilvl w:val="0"/>
           <w:numId w:val="2"/>
         </w:numPr>
-      </w:pPr>
-      <w:r>
-        <w:t>Select that point in the table and add desired text columns: importantly, add the point number that was inferred from the data sheets in the Point column</w:t>
-      </w:r>
-    </w:p>
+        <w:ind w:left="360"/>
+      </w:pPr>
+      <w:r>
+        <w:lastRenderedPageBreak/>
+        <w:t>I</w:t>
+      </w:r>
+      <w:r>
+        <w:t xml:space="preserve">n the desired Relocate File, Create new Feature by </w:t>
+      </w:r>
+      <w:r>
+        <w:t>selecting “</w:t>
+      </w:r>
+      <w:r>
+        <w:t>Editing windows -&gt; Create Features” (pictured). Make</w:t>
+      </w:r>
+      <w:r>
+        <w:t xml:space="preserve"> sure the Relocate file is selected in the Create Feature toolbar</w:t>
+      </w:r>
+      <w:r>
+        <w:t xml:space="preserve"> (pictured)</w:t>
+      </w:r>
+      <w:r>
+        <w:t>, then click the desired point on the map from M34 layer</w:t>
+      </w:r>
+      <w:r>
+        <w:t xml:space="preserve"> that was selected previously. </w:t>
+      </w:r>
+    </w:p>
+    <w:p>
+      <w:pPr>
+        <w:pStyle w:val="ListParagraph"/>
+        <w:numPr>
+          <w:ilvl w:val="1"/>
+          <w:numId w:val="2"/>
+        </w:numPr>
+      </w:pPr>
+      <w:r>
+        <w:rPr>
+          <w:noProof/>
+        </w:rPr>
+        <mc:AlternateContent>
+          <mc:Choice Requires="wpg">
+            <w:drawing>
+              <wp:anchor distT="0" distB="0" distL="114300" distR="114300" simplePos="0" relativeHeight="251661312" behindDoc="0" locked="0" layoutInCell="1" allowOverlap="1">
+                <wp:simplePos x="0" y="0"/>
+                <wp:positionH relativeFrom="column">
+                  <wp:posOffset>-676275</wp:posOffset>
+                </wp:positionH>
+                <wp:positionV relativeFrom="paragraph">
+                  <wp:posOffset>276860</wp:posOffset>
+                </wp:positionV>
+                <wp:extent cx="7484110" cy="4209415"/>
+                <wp:effectExtent l="0" t="0" r="2540" b="635"/>
+                <wp:wrapSquare wrapText="bothSides"/>
+                <wp:docPr id="4" name="Group 4"/>
+                <wp:cNvGraphicFramePr/>
+                <a:graphic xmlns:a="http://schemas.openxmlformats.org/drawingml/2006/main">
+                  <a:graphicData uri="http://schemas.microsoft.com/office/word/2010/wordprocessingGroup">
+                    <wpg:wgp>
+                      <wpg:cNvGrpSpPr/>
+                      <wpg:grpSpPr>
+                        <a:xfrm>
+                          <a:off x="0" y="0"/>
+                          <a:ext cx="7484110" cy="4209415"/>
+                          <a:chOff x="0" y="0"/>
+                          <a:chExt cx="7484110" cy="4209415"/>
+                        </a:xfrm>
+                      </wpg:grpSpPr>
+                      <pic:pic xmlns:pic="http://schemas.openxmlformats.org/drawingml/2006/picture">
+                        <pic:nvPicPr>
+                          <pic:cNvPr id="1" name="Picture 1"/>
+                          <pic:cNvPicPr>
+                            <a:picLocks noChangeAspect="1"/>
+                          </pic:cNvPicPr>
+                        </pic:nvPicPr>
+                        <pic:blipFill>
+                          <a:blip r:embed="rId5" cstate="print">
+                            <a:extLst>
+                              <a:ext uri="{28A0092B-C50C-407E-A947-70E740481C1C}">
+                                <a14:useLocalDpi xmlns:a14="http://schemas.microsoft.com/office/drawing/2010/main" val="0"/>
+                              </a:ext>
+                            </a:extLst>
+                          </a:blip>
+                          <a:stretch>
+                            <a:fillRect/>
+                          </a:stretch>
+                        </pic:blipFill>
+                        <pic:spPr>
+                          <a:xfrm>
+                            <a:off x="0" y="0"/>
+                            <a:ext cx="7484110" cy="4209415"/>
+                          </a:xfrm>
+                          <a:prstGeom prst="rect">
+                            <a:avLst/>
+                          </a:prstGeom>
+                        </pic:spPr>
+                      </pic:pic>
+                      <wps:wsp>
+                        <wps:cNvPr id="2" name="Oval 2"/>
+                        <wps:cNvSpPr/>
+                        <wps:spPr>
+                          <a:xfrm>
+                            <a:off x="952500" y="1657350"/>
+                            <a:ext cx="1647825" cy="390525"/>
+                          </a:xfrm>
+                          <a:prstGeom prst="ellipse">
+                            <a:avLst/>
+                          </a:prstGeom>
+                          <a:noFill/>
+                          <a:ln>
+                            <a:solidFill>
+                              <a:srgbClr val="FF0000"/>
+                            </a:solidFill>
+                          </a:ln>
+                        </wps:spPr>
+                        <wps:style>
+                          <a:lnRef idx="2">
+                            <a:schemeClr val="accent1">
+                              <a:shade val="50000"/>
+                            </a:schemeClr>
+                          </a:lnRef>
+                          <a:fillRef idx="1">
+                            <a:schemeClr val="accent1"/>
+                          </a:fillRef>
+                          <a:effectRef idx="0">
+                            <a:schemeClr val="accent1"/>
+                          </a:effectRef>
+                          <a:fontRef idx="minor">
+                            <a:schemeClr val="lt1"/>
+                          </a:fontRef>
+                        </wps:style>
+                        <wps:bodyPr rot="0" spcFirstLastPara="0" vertOverflow="overflow" horzOverflow="overflow" vert="horz" wrap="square" lIns="91440" tIns="45720" rIns="91440" bIns="45720" numCol="1" spcCol="0" rtlCol="0" fromWordArt="0" anchor="ctr" anchorCtr="0" forceAA="0" compatLnSpc="1">
+                          <a:prstTxWarp prst="textNoShape">
+                            <a:avLst/>
+                          </a:prstTxWarp>
+                          <a:noAutofit/>
+                        </wps:bodyPr>
+                      </wps:wsp>
+                      <wps:wsp>
+                        <wps:cNvPr id="3" name="Oval 3"/>
+                        <wps:cNvSpPr/>
+                        <wps:spPr>
+                          <a:xfrm>
+                            <a:off x="6276975" y="876300"/>
+                            <a:ext cx="590550" cy="285750"/>
+                          </a:xfrm>
+                          <a:prstGeom prst="ellipse">
+                            <a:avLst/>
+                          </a:prstGeom>
+                          <a:noFill/>
+                          <a:ln>
+                            <a:solidFill>
+                              <a:srgbClr val="FF0000"/>
+                            </a:solidFill>
+                          </a:ln>
+                        </wps:spPr>
+                        <wps:style>
+                          <a:lnRef idx="2">
+                            <a:schemeClr val="accent1">
+                              <a:shade val="50000"/>
+                            </a:schemeClr>
+                          </a:lnRef>
+                          <a:fillRef idx="1">
+                            <a:schemeClr val="accent1"/>
+                          </a:fillRef>
+                          <a:effectRef idx="0">
+                            <a:schemeClr val="accent1"/>
+                          </a:effectRef>
+                          <a:fontRef idx="minor">
+                            <a:schemeClr val="lt1"/>
+                          </a:fontRef>
+                        </wps:style>
+                        <wps:bodyPr rot="0" spcFirstLastPara="0" vertOverflow="overflow" horzOverflow="overflow" vert="horz" wrap="square" lIns="91440" tIns="45720" rIns="91440" bIns="45720" numCol="1" spcCol="0" rtlCol="0" fromWordArt="0" anchor="ctr" anchorCtr="0" forceAA="0" compatLnSpc="1">
+                          <a:prstTxWarp prst="textNoShape">
+                            <a:avLst/>
+                          </a:prstTxWarp>
+                          <a:noAutofit/>
+                        </wps:bodyPr>
+                      </wps:wsp>
+                    </wpg:wgp>
+                  </a:graphicData>
+                </a:graphic>
+              </wp:anchor>
+            </w:drawing>
+          </mc:Choice>
+          <mc:Fallback>
+            <w:pict>
+              <v:group w14:anchorId="0DD4EFDF" id="Group 4" o:spid="_x0000_s1026" style="position:absolute;margin-left:-53.25pt;margin-top:21.8pt;width:589.3pt;height:331.45pt;z-index:251661312" coordsize="74841,42094" o:gfxdata="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">
+                <v:shapetype id="_x0000_t75" coordsize="21600,21600" o:spt="75" o:preferrelative="t" path="m@4@5l@4@11@9@11@9@5xe" filled="f" stroked="f">
+                  <v:stroke joinstyle="miter"/>
+                  <v:formulas>
+                    <v:f eqn="if lineDrawn pixelLineWidth 0"/>
+                    <v:f eqn="sum @0 1 0"/>
+                    <v:f eqn="sum 0 0 @1"/>
+                    <v:f eqn="prod @2 1 2"/>
+                    <v:f eqn="prod @3 21600 pixelWidth"/>
+                    <v:f eqn="prod @3 21600 pixelHeight"/>
+                    <v:f eqn="sum @0 0 1"/>
+                    <v:f eqn="prod @6 1 2"/>
+                    <v:f eqn="prod @7 21600 pixelWidth"/>
+                    <v:f eqn="sum @8 21600 0"/>
+                    <v:f eqn="prod @7 21600 pixelHeight"/>
+                    <v:f eqn="sum @10 21600 0"/>
+                  </v:formulas>
+                  <v:path o:extrusionok="f" gradientshapeok="t" o:connecttype="rect"/>
+                  <o:lock v:ext="edit" aspectratio="t"/>
+                </v:shapetype>
+                <v:shape id="Picture 1" o:spid="_x0000_s1027" type="#_x0000_t75" style="position:absolute;width:74841;height:42094;visibility:visible;mso-wrap-style:square" o:gfxdata="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">
+                  <v:imagedata r:id="rId6" o:title=""/>
+                  <v:path arrowok="t"/>
+                </v:shape>
+                <v:oval id="Oval 2" o:spid="_x0000_s1028" style="position:absolute;left:9525;top:16573;width:16478;height:3905;visibility:visible;mso-wrap-style:square;v-text-anchor:middle" o:gfxdata="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" filled="f" strokecolor="red" strokeweight="1pt">
+                  <v:stroke joinstyle="miter"/>
+                </v:oval>
+                <v:oval id="Oval 3" o:spid="_x0000_s1029" style="position:absolute;left:62769;top:8763;width:5906;height:2857;visibility:visible;mso-wrap-style:square;v-text-anchor:middle" o:gfxdata="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" filled="f" strokecolor="red" strokeweight="1pt">
+                  <v:stroke joinstyle="miter"/>
+                </v:oval>
+                <w10:wrap type="square"/>
+              </v:group>
+            </w:pict>
+          </mc:Fallback>
+        </mc:AlternateContent>
+      </w:r>
+      <w:r>
+        <w:t xml:space="preserve">This </w:t>
+      </w:r>
+      <w:r>
+        <w:t xml:space="preserve">spatially </w:t>
+      </w:r>
+      <w:r>
+        <w:t>adds t</w:t>
+      </w:r>
+      <w:r>
+        <w:t>he point to the attribute table, but won’t add desired columns yet</w:t>
+      </w:r>
+    </w:p>
+    <w:p/>
+    <w:p/>
     <w:p>
       <w:pPr>
         <w:pStyle w:val="ListParagraph"/>
@@ -134,28 +628,22 @@
           <w:ilvl w:val="0"/>
           <w:numId w:val="2"/>
         </w:numPr>
-      </w:pPr>
-      <w:r>
-        <w:t xml:space="preserve">Calculate northing and easting by right clicking the column and saying “calculate geometry”. </w:t>
-      </w:r>
-      <w:r>
-        <w:t xml:space="preserve">For northing, use the Y </w:t>
-      </w:r>
-      <w:proofErr w:type="spellStart"/>
-      <w:r>
-        <w:t>coord</w:t>
-      </w:r>
-      <w:proofErr w:type="spellEnd"/>
-      <w:r>
-        <w:t xml:space="preserve"> and easting use the X. Default </w:t>
-      </w:r>
-      <w:proofErr w:type="spellStart"/>
-      <w:r>
-        <w:t>crs</w:t>
-      </w:r>
-      <w:proofErr w:type="spellEnd"/>
-      <w:r>
-        <w:t xml:space="preserve"> should be fine.</w:t>
+        <w:ind w:left="360"/>
+      </w:pPr>
+      <w:r>
+        <w:t xml:space="preserve">Select </w:t>
+      </w:r>
+      <w:r>
+        <w:t>the new</w:t>
+      </w:r>
+      <w:r>
+        <w:t xml:space="preserve"> point in the </w:t>
+      </w:r>
+      <w:r>
+        <w:t xml:space="preserve">attribute </w:t>
+      </w:r>
+      <w:r>
+        <w:t>table and add desired text columns: importantly, add the point number that was inferred from the data sheets in the Point column</w:t>
       </w:r>
     </w:p>
     <w:p>
@@ -165,9 +653,36 @@
           <w:ilvl w:val="0"/>
           <w:numId w:val="2"/>
         </w:numPr>
-      </w:pPr>
-      <w:r>
-        <w:t xml:space="preserve">Save edits. </w:t>
+        <w:ind w:left="360"/>
+      </w:pPr>
+      <w:r>
+        <w:t xml:space="preserve">Calculate northing and easting by right clicking the </w:t>
+      </w:r>
+      <w:r>
+        <w:t xml:space="preserve">desired </w:t>
+      </w:r>
+      <w:r>
+        <w:t xml:space="preserve">column and </w:t>
+      </w:r>
+      <w:r>
+        <w:t>selecting</w:t>
+      </w:r>
+      <w:r>
+        <w:t xml:space="preserve"> “calculate geometry”. </w:t>
+      </w:r>
+      <w:r>
+        <w:t xml:space="preserve">For northing, use the Y </w:t>
+      </w:r>
+      <w:proofErr w:type="spellStart"/>
+      <w:r>
+        <w:t>coord</w:t>
+      </w:r>
+      <w:proofErr w:type="spellEnd"/>
+      <w:r>
+        <w:t xml:space="preserve"> and easting use th</w:t>
+      </w:r>
+      <w:r>
+        <w:t>e X. Default CRS should be fine since the data is already in a desired CRS</w:t>
       </w:r>
     </w:p>
     <w:p>
@@ -177,9 +692,10 @@
           <w:ilvl w:val="0"/>
           <w:numId w:val="2"/>
         </w:numPr>
-      </w:pPr>
-      <w:r>
-        <w:t>Make a note on original scanned data sheets of the new point number that was found with M34</w:t>
+        <w:ind w:left="360"/>
+      </w:pPr>
+      <w:r>
+        <w:t xml:space="preserve">Save edits. </w:t>
       </w:r>
     </w:p>
     <w:p>
@@ -189,12 +705,97 @@
           <w:ilvl w:val="0"/>
           <w:numId w:val="2"/>
         </w:numPr>
-      </w:pPr>
-      <w:r>
-        <w:t>Make notes wherever that this tag has been added</w:t>
+        <w:ind w:left="360"/>
+      </w:pPr>
+      <w:r>
+        <w:t>Note</w:t>
+      </w:r>
+      <w:r>
+        <w:t xml:space="preserve"> on original scanned data sheets of the new point number that was found with M34</w:t>
       </w:r>
       <w:bookmarkStart w:id="0" w:name="_GoBack"/>
       <w:bookmarkEnd w:id="0"/>
+    </w:p>
+    <w:p>
+      <w:pPr>
+        <w:pStyle w:val="ListParagraph"/>
+        <w:numPr>
+          <w:ilvl w:val="0"/>
+          <w:numId w:val="2"/>
+        </w:numPr>
+        <w:ind w:left="360"/>
+      </w:pPr>
+      <w:r>
+        <w:t xml:space="preserve">Note </w:t>
+      </w:r>
+      <w:proofErr w:type="spellStart"/>
+      <w:r>
+        <w:t>RecapID</w:t>
+      </w:r>
+      <w:proofErr w:type="spellEnd"/>
+      <w:r>
+        <w:t xml:space="preserve"> on</w:t>
+      </w:r>
+      <w:r>
+        <w:t xml:space="preserve"> </w:t>
+      </w:r>
+      <w:proofErr w:type="spellStart"/>
+      <w:r>
+        <w:t>KB_PITRocks_AllDetections_</w:t>
+      </w:r>
+      <w:r>
+        <w:rPr>
+          <w:color w:val="5B9BD5" w:themeColor="accent1"/>
+        </w:rPr>
+        <w:t>xxxxxx</w:t>
+      </w:r>
+      <w:proofErr w:type="spellEnd"/>
+      <w:r>
+        <w:t xml:space="preserve"> list. </w:t>
+      </w:r>
+    </w:p>
+    <w:p>
+      <w:pPr>
+        <w:pStyle w:val="ListParagraph"/>
+        <w:numPr>
+          <w:ilvl w:val="0"/>
+          <w:numId w:val="2"/>
+        </w:numPr>
+        <w:ind w:left="360"/>
+      </w:pPr>
+      <w:r>
+        <w:t xml:space="preserve">Repeat as needed until all M34 detections from </w:t>
+      </w:r>
+      <w:proofErr w:type="spellStart"/>
+      <w:r>
+        <w:t>KB_PITRocks_AllDetections_</w:t>
+      </w:r>
+      <w:r>
+        <w:rPr>
+          <w:color w:val="5B9BD5" w:themeColor="accent1"/>
+        </w:rPr>
+        <w:t>xxxxxx</w:t>
+      </w:r>
+      <w:proofErr w:type="spellEnd"/>
+      <w:r>
+        <w:rPr>
+          <w:color w:val="5B9BD5" w:themeColor="accent1"/>
+        </w:rPr>
+        <w:t xml:space="preserve"> </w:t>
+      </w:r>
+      <w:r>
+        <w:t xml:space="preserve">are found. </w:t>
+      </w:r>
+    </w:p>
+    <w:p>
+      <w:pPr>
+        <w:pStyle w:val="ListParagraph"/>
+      </w:pPr>
+    </w:p>
+    <w:p>
+      <w:pPr>
+        <w:pStyle w:val="ListParagraph"/>
+      </w:pPr>
     </w:p>
     <w:sectPr>
       <w:pgSz w:w="12240" w:h="15840"/>
@@ -209,6 +810,208 @@
 <file path=word/numbering.xml><?xml version="1.0" encoding="utf-8"?>
 <w:numbering xmlns:wpc="http://schemas.microsoft.com/office/word/2010/wordprocessingCanvas" xmlns:cx="http://schemas.microsoft.com/office/drawing/2014/chartex" xmlns:cx1="http://schemas.microsoft.com/office/drawing/2015/9/8/chartex" xmlns:mc="http://schemas.openxmlformats.org/markup-compatibility/2006" xmlns:o="urn:schemas-microsoft-com:office:office" xmlns:r="http://schemas.openxmlformats.org/officeDocument/2006/relationships" xmlns:m="http://schemas.openxmlformats.org/officeDocument/2006/math" xmlns:v="urn:schemas-microsoft-com:vml" xmlns:wp14="http://schemas.microsoft.com/office/word/2010/wordprocessingDrawing" xmlns:wp="http://schemas.openxmlformats.org/drawingml/2006/wordprocessingDrawing" xmlns:w10="urn:schemas-microsoft-com:office:word" xmlns:w="http://schemas.openxmlformats.org/wordprocessingml/2006/main" xmlns:w14="http://schemas.microsoft.com/office/word/2010/wordml" xmlns:w15="http://schemas.microsoft.com/office/word/2012/wordml" xmlns:w16se="http://schemas.microsoft.com/office/word/2015/wordml/symex" xmlns:wpg="http://schemas.microsoft.com/office/word/2010/wordprocessingGroup" xmlns:wpi="http://schemas.microsoft.com/office/word/2010/wordprocessingInk" xmlns:wne="http://schemas.microsoft.com/office/word/2006/wordml" xmlns:wps="http://schemas.microsoft.com/office/word/2010/wordprocessingShape" mc:Ignorable="w14 w15 w16se wp14">
   <w:abstractNum w:abstractNumId="0" w15:restartNumberingAfterBreak="0">
+    <w:nsid w:val="21B00314"/>
+    <w:multiLevelType w:val="hybridMultilevel"/>
+    <w:tmpl w:val="F5766D5C"/>
+    <w:lvl w:ilvl="0" w:tplc="0409000F">
+      <w:start w:val="1"/>
+      <w:numFmt w:val="decimal"/>
+      <w:lvlText w:val="%1."/>
+      <w:lvlJc w:val="left"/>
+      <w:pPr>
+        <w:ind w:left="720" w:hanging="360"/>
+      </w:pPr>
+      <w:rPr>
+        <w:rFonts w:hint="default"/>
+      </w:rPr>
+    </w:lvl>
+    <w:lvl w:ilvl="1" w:tplc="04090019">
+      <w:start w:val="1"/>
+      <w:numFmt w:val="lowerLetter"/>
+      <w:lvlText w:val="%2."/>
+      <w:lvlJc w:val="left"/>
+      <w:pPr>
+        <w:ind w:left="1440" w:hanging="360"/>
+      </w:pPr>
+    </w:lvl>
+    <w:lvl w:ilvl="2" w:tplc="0409001B" w:tentative="1">
+      <w:start w:val="1"/>
+      <w:numFmt w:val="lowerRoman"/>
+      <w:lvlText w:val="%3."/>
+      <w:lvlJc w:val="right"/>
+      <w:pPr>
+        <w:ind w:left="2160" w:hanging="180"/>
+      </w:pPr>
+    </w:lvl>
+    <w:lvl w:ilvl="3" w:tplc="0409000F" w:tentative="1">
+      <w:start w:val="1"/>
+      <w:numFmt w:val="decimal"/>
+      <w:lvlText w:val="%4."/>
+      <w:lvlJc w:val="left"/>
+      <w:pPr>
+        <w:ind w:left="2880" w:hanging="360"/>
+      </w:pPr>
+    </w:lvl>
+    <w:lvl w:ilvl="4" w:tplc="04090019" w:tentative="1">
+      <w:start w:val="1"/>
+      <w:numFmt w:val="lowerLetter"/>
+      <w:lvlText w:val="%5."/>
+      <w:lvlJc w:val="left"/>
+      <w:pPr>
+        <w:ind w:left="3600" w:hanging="360"/>
+      </w:pPr>
+    </w:lvl>
+    <w:lvl w:ilvl="5" w:tplc="0409001B" w:tentative="1">
+      <w:start w:val="1"/>
+      <w:numFmt w:val="lowerRoman"/>
+      <w:lvlText w:val="%6."/>
+      <w:lvlJc w:val="right"/>
+      <w:pPr>
+        <w:ind w:left="4320" w:hanging="180"/>
+      </w:pPr>
+    </w:lvl>
+    <w:lvl w:ilvl="6" w:tplc="0409000F" w:tentative="1">
+      <w:start w:val="1"/>
+      <w:numFmt w:val="decimal"/>
+      <w:lvlText w:val="%7."/>
+      <w:lvlJc w:val="left"/>
+      <w:pPr>
+        <w:ind w:left="5040" w:hanging="360"/>
+      </w:pPr>
+    </w:lvl>
+    <w:lvl w:ilvl="7" w:tplc="04090019" w:tentative="1">
+      <w:start w:val="1"/>
+      <w:numFmt w:val="lowerLetter"/>
+      <w:lvlText w:val="%8."/>
+      <w:lvlJc w:val="left"/>
+      <w:pPr>
+        <w:ind w:left="5760" w:hanging="360"/>
+      </w:pPr>
+    </w:lvl>
+    <w:lvl w:ilvl="8" w:tplc="0409001B" w:tentative="1">
+      <w:start w:val="1"/>
+      <w:numFmt w:val="lowerRoman"/>
+      <w:lvlText w:val="%9."/>
+      <w:lvlJc w:val="right"/>
+      <w:pPr>
+        <w:ind w:left="6480" w:hanging="180"/>
+      </w:pPr>
+    </w:lvl>
+  </w:abstractNum>
+  <w:abstractNum w:abstractNumId="1" w15:restartNumberingAfterBreak="0">
+    <w:nsid w:val="3A1167AC"/>
+    <w:multiLevelType w:val="hybridMultilevel"/>
+    <w:tmpl w:val="F38E4490"/>
+    <w:lvl w:ilvl="0" w:tplc="97CAC56A">
+      <w:start w:val="1"/>
+      <w:numFmt w:val="bullet"/>
+      <w:lvlText w:val="-"/>
+      <w:lvlJc w:val="left"/>
+      <w:pPr>
+        <w:ind w:left="720" w:hanging="360"/>
+      </w:pPr>
+      <w:rPr>
+        <w:rFonts w:ascii="Calibri" w:eastAsiaTheme="minorHAnsi" w:hAnsi="Calibri" w:cs="Calibri" w:hint="default"/>
+      </w:rPr>
+    </w:lvl>
+    <w:lvl w:ilvl="1" w:tplc="04090003" w:tentative="1">
+      <w:start w:val="1"/>
+      <w:numFmt w:val="bullet"/>
+      <w:lvlText w:val="o"/>
+      <w:lvlJc w:val="left"/>
+      <w:pPr>
+        <w:ind w:left="1440" w:hanging="360"/>
+      </w:pPr>
+      <w:rPr>
+        <w:rFonts w:ascii="Courier New" w:hAnsi="Courier New" w:cs="Courier New" w:hint="default"/>
+      </w:rPr>
+    </w:lvl>
+    <w:lvl w:ilvl="2" w:tplc="04090005" w:tentative="1">
+      <w:start w:val="1"/>
+      <w:numFmt w:val="bullet"/>
+      <w:lvlText w:val=""/>
+      <w:lvlJc w:val="left"/>
+      <w:pPr>
+        <w:ind w:left="2160" w:hanging="360"/>
+      </w:pPr>
+      <w:rPr>
+        <w:rFonts w:ascii="Wingdings" w:hAnsi="Wingdings" w:hint="default"/>
+      </w:rPr>
+    </w:lvl>
+    <w:lvl w:ilvl="3" w:tplc="04090001" w:tentative="1">
+      <w:start w:val="1"/>
+      <w:numFmt w:val="bullet"/>
+      <w:lvlText w:val=""/>
+      <w:lvlJc w:val="left"/>
+      <w:pPr>
+        <w:ind w:left="2880" w:hanging="360"/>
+      </w:pPr>
+      <w:rPr>
+        <w:rFonts w:ascii="Symbol" w:hAnsi="Symbol" w:hint="default"/>
+      </w:rPr>
+    </w:lvl>
+    <w:lvl w:ilvl="4" w:tplc="04090003" w:tentative="1">
+      <w:start w:val="1"/>
+      <w:numFmt w:val="bullet"/>
+      <w:lvlText w:val="o"/>
+      <w:lvlJc w:val="left"/>
+      <w:pPr>
+        <w:ind w:left="3600" w:hanging="360"/>
+      </w:pPr>
+      <w:rPr>
+        <w:rFonts w:ascii="Courier New" w:hAnsi="Courier New" w:cs="Courier New" w:hint="default"/>
+      </w:rPr>
+    </w:lvl>
+    <w:lvl w:ilvl="5" w:tplc="04090005" w:tentative="1">
+      <w:start w:val="1"/>
+      <w:numFmt w:val="bullet"/>
+      <w:lvlText w:val=""/>
+      <w:lvlJc w:val="left"/>
+      <w:pPr>
+        <w:ind w:left="4320" w:hanging="360"/>
+      </w:pPr>
+      <w:rPr>
+        <w:rFonts w:ascii="Wingdings" w:hAnsi="Wingdings" w:hint="default"/>
+      </w:rPr>
+    </w:lvl>
+    <w:lvl w:ilvl="6" w:tplc="04090001" w:tentative="1">
+      <w:start w:val="1"/>
+      <w:numFmt w:val="bullet"/>
+      <w:lvlText w:val=""/>
+      <w:lvlJc w:val="left"/>
+      <w:pPr>
+        <w:ind w:left="5040" w:hanging="360"/>
+      </w:pPr>
+      <w:rPr>
+        <w:rFonts w:ascii="Symbol" w:hAnsi="Symbol" w:hint="default"/>
+      </w:rPr>
+    </w:lvl>
+    <w:lvl w:ilvl="7" w:tplc="04090003" w:tentative="1">
+      <w:start w:val="1"/>
+      <w:numFmt w:val="bullet"/>
+      <w:lvlText w:val="o"/>
+      <w:lvlJc w:val="left"/>
+      <w:pPr>
+        <w:ind w:left="5760" w:hanging="360"/>
+      </w:pPr>
+      <w:rPr>
+        <w:rFonts w:ascii="Courier New" w:hAnsi="Courier New" w:cs="Courier New" w:hint="default"/>
+      </w:rPr>
+    </w:lvl>
+    <w:lvl w:ilvl="8" w:tplc="04090005" w:tentative="1">
+      <w:start w:val="1"/>
+      <w:numFmt w:val="bullet"/>
+      <w:lvlText w:val=""/>
+      <w:lvlJc w:val="left"/>
+      <w:pPr>
+        <w:ind w:left="6480" w:hanging="360"/>
+      </w:pPr>
+      <w:rPr>
+        <w:rFonts w:ascii="Wingdings" w:hAnsi="Wingdings" w:hint="default"/>
+      </w:rPr>
+    </w:lvl>
+  </w:abstractNum>
+  <w:abstractNum w:abstractNumId="2" w15:restartNumberingAfterBreak="0">
     <w:nsid w:val="462411A2"/>
     <w:multiLevelType w:val="hybridMultilevel"/>
     <w:tmpl w:val="1D92D042"/>
@@ -233,7 +1036,7 @@
         <w:ind w:left="1440" w:hanging="360"/>
       </w:pPr>
     </w:lvl>
-    <w:lvl w:ilvl="2" w:tplc="0409001B" w:tentative="1">
+    <w:lvl w:ilvl="2" w:tplc="0409001B">
       <w:start w:val="1"/>
       <w:numFmt w:val="lowerRoman"/>
       <w:lvlText w:val="%3."/>
@@ -297,7 +1100,7 @@
       </w:pPr>
     </w:lvl>
   </w:abstractNum>
-  <w:abstractNum w:abstractNumId="1" w15:restartNumberingAfterBreak="0">
+  <w:abstractNum w:abstractNumId="3" w15:restartNumberingAfterBreak="0">
     <w:nsid w:val="47CF2642"/>
     <w:multiLevelType w:val="hybridMultilevel"/>
     <w:tmpl w:val="0C08D912"/>
@@ -386,11 +1189,133 @@
       </w:pPr>
     </w:lvl>
   </w:abstractNum>
+  <w:abstractNum w:abstractNumId="4" w15:restartNumberingAfterBreak="0">
+    <w:nsid w:val="588B0B8C"/>
+    <w:multiLevelType w:val="hybridMultilevel"/>
+    <w:tmpl w:val="DA86D4E8"/>
+    <w:lvl w:ilvl="0" w:tplc="D88C107C">
+      <w:start w:val="1"/>
+      <w:numFmt w:val="bullet"/>
+      <w:lvlText w:val="-"/>
+      <w:lvlJc w:val="left"/>
+      <w:pPr>
+        <w:ind w:left="405" w:hanging="360"/>
+      </w:pPr>
+      <w:rPr>
+        <w:rFonts w:ascii="Calibri" w:eastAsiaTheme="minorHAnsi" w:hAnsi="Calibri" w:cs="Calibri" w:hint="default"/>
+      </w:rPr>
+    </w:lvl>
+    <w:lvl w:ilvl="1" w:tplc="04090003">
+      <w:start w:val="1"/>
+      <w:numFmt w:val="bullet"/>
+      <w:lvlText w:val="o"/>
+      <w:lvlJc w:val="left"/>
+      <w:pPr>
+        <w:ind w:left="1125" w:hanging="360"/>
+      </w:pPr>
+      <w:rPr>
+        <w:rFonts w:ascii="Courier New" w:hAnsi="Courier New" w:cs="Courier New" w:hint="default"/>
+      </w:rPr>
+    </w:lvl>
+    <w:lvl w:ilvl="2" w:tplc="04090005" w:tentative="1">
+      <w:start w:val="1"/>
+      <w:numFmt w:val="bullet"/>
+      <w:lvlText w:val=""/>
+      <w:lvlJc w:val="left"/>
+      <w:pPr>
+        <w:ind w:left="1845" w:hanging="360"/>
+      </w:pPr>
+      <w:rPr>
+        <w:rFonts w:ascii="Wingdings" w:hAnsi="Wingdings" w:hint="default"/>
+      </w:rPr>
+    </w:lvl>
+    <w:lvl w:ilvl="3" w:tplc="04090001" w:tentative="1">
+      <w:start w:val="1"/>
+      <w:numFmt w:val="bullet"/>
+      <w:lvlText w:val=""/>
+      <w:lvlJc w:val="left"/>
+      <w:pPr>
+        <w:ind w:left="2565" w:hanging="360"/>
+      </w:pPr>
+      <w:rPr>
+        <w:rFonts w:ascii="Symbol" w:hAnsi="Symbol" w:hint="default"/>
+      </w:rPr>
+    </w:lvl>
+    <w:lvl w:ilvl="4" w:tplc="04090003" w:tentative="1">
+      <w:start w:val="1"/>
+      <w:numFmt w:val="bullet"/>
+      <w:lvlText w:val="o"/>
+      <w:lvlJc w:val="left"/>
+      <w:pPr>
+        <w:ind w:left="3285" w:hanging="360"/>
+      </w:pPr>
+      <w:rPr>
+        <w:rFonts w:ascii="Courier New" w:hAnsi="Courier New" w:cs="Courier New" w:hint="default"/>
+      </w:rPr>
+    </w:lvl>
+    <w:lvl w:ilvl="5" w:tplc="04090005" w:tentative="1">
+      <w:start w:val="1"/>
+      <w:numFmt w:val="bullet"/>
+      <w:lvlText w:val=""/>
+      <w:lvlJc w:val="left"/>
+      <w:pPr>
+        <w:ind w:left="4005" w:hanging="360"/>
+      </w:pPr>
+      <w:rPr>
+        <w:rFonts w:ascii="Wingdings" w:hAnsi="Wingdings" w:hint="default"/>
+      </w:rPr>
+    </w:lvl>
+    <w:lvl w:ilvl="6" w:tplc="04090001" w:tentative="1">
+      <w:start w:val="1"/>
+      <w:numFmt w:val="bullet"/>
+      <w:lvlText w:val=""/>
+      <w:lvlJc w:val="left"/>
+      <w:pPr>
+        <w:ind w:left="4725" w:hanging="360"/>
+      </w:pPr>
+      <w:rPr>
+        <w:rFonts w:ascii="Symbol" w:hAnsi="Symbol" w:hint="default"/>
+      </w:rPr>
+    </w:lvl>
+    <w:lvl w:ilvl="7" w:tplc="04090003" w:tentative="1">
+      <w:start w:val="1"/>
+      <w:numFmt w:val="bullet"/>
+      <w:lvlText w:val="o"/>
+      <w:lvlJc w:val="left"/>
+      <w:pPr>
+        <w:ind w:left="5445" w:hanging="360"/>
+      </w:pPr>
+      <w:rPr>
+        <w:rFonts w:ascii="Courier New" w:hAnsi="Courier New" w:cs="Courier New" w:hint="default"/>
+      </w:rPr>
+    </w:lvl>
+    <w:lvl w:ilvl="8" w:tplc="04090005" w:tentative="1">
+      <w:start w:val="1"/>
+      <w:numFmt w:val="bullet"/>
+      <w:lvlText w:val=""/>
+      <w:lvlJc w:val="left"/>
+      <w:pPr>
+        <w:ind w:left="6165" w:hanging="360"/>
+      </w:pPr>
+      <w:rPr>
+        <w:rFonts w:ascii="Wingdings" w:hAnsi="Wingdings" w:hint="default"/>
+      </w:rPr>
+    </w:lvl>
+  </w:abstractNum>
   <w:num w:numId="1">
+    <w:abstractNumId w:val="3"/>
+  </w:num>
+  <w:num w:numId="2">
+    <w:abstractNumId w:val="2"/>
+  </w:num>
+  <w:num w:numId="3">
+    <w:abstractNumId w:val="0"/>
+  </w:num>
+  <w:num w:numId="4">
     <w:abstractNumId w:val="1"/>
   </w:num>
-  <w:num w:numId="2">
-    <w:abstractNumId w:val="0"/>
+  <w:num w:numId="5">
+    <w:abstractNumId w:val="4"/>
   </w:num>
 </w:numbering>
 </file>

</xml_diff>

<commit_message>
talking about Rcode process
</commit_message>
<xml_diff>
--- a/Process for Correcting M34 Data.docx
+++ b/Process for Correcting M34 Data.docx
@@ -89,18 +89,134 @@
       <w:r>
         <w:t>” tab, including comments like “M34 Detection only” or anything included on field sheet</w:t>
       </w:r>
+      <w:r>
+        <w:t xml:space="preserve">. Make sure to pay attention to </w:t>
+      </w:r>
+      <w:proofErr w:type="spellStart"/>
+      <w:r>
+        <w:t>RecapID_Clean</w:t>
+      </w:r>
+      <w:proofErr w:type="spellEnd"/>
+      <w:r>
+        <w:t xml:space="preserve"> which does not contain ~, *, or other field sheet markers. </w:t>
+      </w:r>
+    </w:p>
+    <w:p>
+      <w:pPr>
+        <w:pStyle w:val="ListParagraph"/>
+        <w:numPr>
+          <w:ilvl w:val="1"/>
+          <w:numId w:val="3"/>
+        </w:numPr>
+      </w:pPr>
+      <w:r>
+        <w:t>If you are just adding new data, make a .csv with only the new data you’d like to add with the same column names as “</w:t>
+      </w:r>
+      <w:proofErr w:type="spellStart"/>
+      <w:r>
+        <w:t>allAfterFieldData</w:t>
+      </w:r>
+      <w:proofErr w:type="spellEnd"/>
+      <w:r>
+        <w:t xml:space="preserve">” and save it in same directory with R code. </w:t>
+      </w:r>
     </w:p>
     <w:p>
       <w:pPr>
         <w:pStyle w:val="Heading1"/>
       </w:pPr>
+      <w:r>
+        <w:t>R Code Process</w:t>
+      </w:r>
+    </w:p>
+    <w:p>
+      <w:r>
+        <w:t xml:space="preserve">The goal with this code is to join field data with the survey data to get </w:t>
+      </w:r>
+      <w:r>
+        <w:t>coordinates for each point, then join with attribute data to get attribute info for each tag. The data is then added to a master encounter history file (</w:t>
+      </w:r>
+      <w:r>
+        <w:t>KB_Survey_PITRocks_Master_20250213</w:t>
+      </w:r>
+      <w:r>
+        <w:t>). Movement can then be calculated using this master file, both cumulative and annual. QAQC steps happen along th</w:t>
+      </w:r>
+      <w:bookmarkStart w:id="0" w:name="_GoBack"/>
+      <w:bookmarkEnd w:id="0"/>
+      <w:r>
+        <w:t xml:space="preserve">e way as well. </w:t>
+      </w:r>
+    </w:p>
+    <w:p>
+      <w:r>
+        <w:t>Requirements</w:t>
+      </w:r>
+    </w:p>
+    <w:p>
+      <w:pPr>
+        <w:pStyle w:val="ListParagraph"/>
+        <w:numPr>
+          <w:ilvl w:val="0"/>
+          <w:numId w:val="6"/>
+        </w:numPr>
+      </w:pPr>
+      <w:r>
+        <w:t>allAfterFieldData</w:t>
+      </w:r>
+      <w:r>
+        <w:t>.csv, detailed above</w:t>
+      </w:r>
+    </w:p>
+    <w:p>
+      <w:pPr>
+        <w:pStyle w:val="ListParagraph"/>
+        <w:numPr>
+          <w:ilvl w:val="0"/>
+          <w:numId w:val="6"/>
+        </w:numPr>
+      </w:pPr>
     </w:p>
     <w:p>
       <w:pPr>
         <w:pStyle w:val="Heading1"/>
       </w:pPr>
+    </w:p>
+    <w:p>
+      <w:pPr>
+        <w:pStyle w:val="Heading1"/>
+      </w:pPr>
       <w:r>
         <w:t>Process for Correcting M34-only detections Data</w:t>
+      </w:r>
+    </w:p>
+    <w:p>
+      <w:r>
+        <w:t xml:space="preserve">This is to figure out the </w:t>
+      </w:r>
+      <w:proofErr w:type="spellStart"/>
+      <w:r>
+        <w:t>RecapID</w:t>
+      </w:r>
+      <w:proofErr w:type="spellEnd"/>
+      <w:r>
+        <w:t xml:space="preserve"> for tags detected only on M34 antenna on a particular survey, not anywhere else. </w:t>
+      </w:r>
+      <w:proofErr w:type="spellStart"/>
+      <w:r>
+        <w:t>RecapID</w:t>
+      </w:r>
+      <w:proofErr w:type="spellEnd"/>
+      <w:r>
+        <w:t xml:space="preserve"> gets added to the digitized data sheet and point is added to the relocate survey data in the </w:t>
+      </w:r>
+      <w:proofErr w:type="spellStart"/>
+      <w:r>
+        <w:t>gdb</w:t>
+      </w:r>
+      <w:proofErr w:type="spellEnd"/>
+      <w:r>
+        <w:t xml:space="preserve">. </w:t>
       </w:r>
     </w:p>
     <w:p>
@@ -174,6 +290,7 @@
         <w:ind w:left="360"/>
       </w:pPr>
       <w:r>
+        <w:lastRenderedPageBreak/>
         <w:t xml:space="preserve">Navigate to </w:t>
       </w:r>
       <w:r>
@@ -386,7 +503,6 @@
         <w:ind w:left="360"/>
       </w:pPr>
       <w:r>
-        <w:lastRenderedPageBreak/>
         <w:t>I</w:t>
       </w:r>
       <w:r>
@@ -570,7 +686,7 @@
           </mc:Choice>
           <mc:Fallback>
             <w:pict>
-              <v:group w14:anchorId="0DD4EFDF" id="Group 4" o:spid="_x0000_s1026" style="position:absolute;margin-left:-53.25pt;margin-top:21.8pt;width:589.3pt;height:331.45pt;z-index:251661312" coordsize="74841,42094" o:gfxdata="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